<commit_message>
creating zip file and pushing the final built1+fixing the names of the modules for arch. design
</commit_message>
<xml_diff>
--- a/built1_documentations.docx
+++ b/built1_documentations.docx
@@ -19,10 +19,10 @@
           <w:noProof/>
         </w:rPr>
         <w:drawing>
-          <wp:inline distT="0" distB="0" distL="0" distR="0" wp14:anchorId="13FB9B0A" wp14:editId="59E9E32C">
-            <wp:extent cx="5486400" cy="3969385"/>
+          <wp:inline distT="0" distB="0" distL="0" distR="0" wp14:anchorId="61522D03" wp14:editId="1D1C4E30">
+            <wp:extent cx="5486400" cy="4084955"/>
             <wp:effectExtent l="0" t="0" r="0" b="0"/>
-            <wp:docPr id="11" name="Picture 11"/>
+            <wp:docPr id="12" name="Picture 12"/>
             <wp:cNvGraphicFramePr>
               <a:graphicFrameLocks xmlns:a="http://schemas.openxmlformats.org/drawingml/2006/main" noChangeAspect="1"/>
             </wp:cNvGraphicFramePr>
@@ -42,7 +42,7 @@
                   <pic:spPr>
                     <a:xfrm>
                       <a:off x="0" y="0"/>
-                      <a:ext cx="5486400" cy="3969385"/>
+                      <a:ext cx="5486400" cy="4084955"/>
                     </a:xfrm>
                     <a:prstGeom prst="rect">
                       <a:avLst/>
@@ -74,102 +74,96 @@
     </w:p>
     <w:p>
       <w:pPr>
-        <w:jc w:val="both"/>
-      </w:pPr>
-    </w:p>
-    <w:p/>
-    <w:p>
-      <w:pPr>
         <w:pStyle w:val="Heading1"/>
       </w:pPr>
-      <w:r>
-        <w:t xml:space="preserve">Design Description </w:t>
-      </w:r>
-    </w:p>
-    <w:p/>
-    <w:p>
-      <w:r>
-        <w:t>Using MVC architecture</w:t>
-      </w:r>
-      <w:r>
-        <w:t xml:space="preserve">, the </w:t>
-      </w:r>
-      <w:r>
-        <w:t>components</w:t>
-      </w:r>
-      <w:r>
-        <w:t xml:space="preserve"> were implemented with respect to each module. </w:t>
-      </w:r>
-      <w:r>
-        <w:t>The Model has the character, item, map, and campaign models</w:t>
-      </w:r>
-      <w:r>
-        <w:t xml:space="preserve"> </w:t>
-      </w:r>
-      <w:r>
-        <w:t xml:space="preserve">to implemented there. The View has the </w:t>
-      </w:r>
-      <w:proofErr w:type="spellStart"/>
-      <w:r>
-        <w:t>characterEditer</w:t>
-      </w:r>
-      <w:proofErr w:type="spellEnd"/>
-      <w:r>
-        <w:t xml:space="preserve">, </w:t>
-      </w:r>
-      <w:proofErr w:type="spellStart"/>
-      <w:r>
-        <w:t>itemEditer</w:t>
-      </w:r>
-      <w:proofErr w:type="spellEnd"/>
-      <w:r>
-        <w:t xml:space="preserve">, </w:t>
-      </w:r>
-      <w:proofErr w:type="spellStart"/>
-      <w:r>
-        <w:t>mapEditer</w:t>
-      </w:r>
-      <w:proofErr w:type="spellEnd"/>
-      <w:r>
-        <w:t xml:space="preserve">, and </w:t>
-      </w:r>
-      <w:proofErr w:type="spellStart"/>
-      <w:r>
-        <w:t>campaignEditer</w:t>
-      </w:r>
-      <w:proofErr w:type="spellEnd"/>
-      <w:r>
-        <w:t xml:space="preserve"> interface. </w:t>
-      </w:r>
-      <w:r>
-        <w:t xml:space="preserve">The Swing Framework was used to create the interface for players to choose from a list of menu. </w:t>
-      </w:r>
-    </w:p>
-    <w:p>
-      <w:r>
-        <w:t xml:space="preserve">Also, we have considered using </w:t>
-      </w:r>
-      <w:proofErr w:type="spellStart"/>
-      <w:r>
-        <w:t>enum</w:t>
-      </w:r>
-      <w:proofErr w:type="spellEnd"/>
-      <w:r>
-        <w:t xml:space="preserve"> whenever necessary to create the fixed options for many attributes like the menu listings, character attributes, and item types.</w:t>
-      </w:r>
-      <w:r>
-        <w:t xml:space="preserve"> Also, we have put the Junit unit testing in the </w:t>
-      </w:r>
-      <w:proofErr w:type="spellStart"/>
-      <w:r>
-        <w:t>TestObject</w:t>
-      </w:r>
-      <w:proofErr w:type="spellEnd"/>
-      <w:r>
-        <w:t xml:space="preserve"> framework. </w:t>
-      </w:r>
       <w:bookmarkStart w:id="0" w:name="_GoBack"/>
       <w:bookmarkEnd w:id="0"/>
+      <w:r>
+        <w:t xml:space="preserve">Design Description </w:t>
+      </w:r>
+    </w:p>
+    <w:p/>
+    <w:p>
+      <w:r>
+        <w:t>Using MVC architecture</w:t>
+      </w:r>
+      <w:r>
+        <w:t xml:space="preserve">, the </w:t>
+      </w:r>
+      <w:r>
+        <w:t>components</w:t>
+      </w:r>
+      <w:r>
+        <w:t xml:space="preserve"> were implemented with respect to each module. </w:t>
+      </w:r>
+      <w:r>
+        <w:t>The Model has the character, item, map, and campaign models</w:t>
+      </w:r>
+      <w:r>
+        <w:t xml:space="preserve"> </w:t>
+      </w:r>
+      <w:r>
+        <w:t xml:space="preserve">to implemented there. The View has the </w:t>
+      </w:r>
+      <w:proofErr w:type="spellStart"/>
+      <w:r>
+        <w:t>characterEditer</w:t>
+      </w:r>
+      <w:proofErr w:type="spellEnd"/>
+      <w:r>
+        <w:t xml:space="preserve">, </w:t>
+      </w:r>
+      <w:proofErr w:type="spellStart"/>
+      <w:r>
+        <w:t>itemEditer</w:t>
+      </w:r>
+      <w:proofErr w:type="spellEnd"/>
+      <w:r>
+        <w:t xml:space="preserve">, </w:t>
+      </w:r>
+      <w:proofErr w:type="spellStart"/>
+      <w:r>
+        <w:t>mapEditer</w:t>
+      </w:r>
+      <w:proofErr w:type="spellEnd"/>
+      <w:r>
+        <w:t xml:space="preserve">, and </w:t>
+      </w:r>
+      <w:proofErr w:type="spellStart"/>
+      <w:r>
+        <w:t>campaignEditer</w:t>
+      </w:r>
+      <w:proofErr w:type="spellEnd"/>
+      <w:r>
+        <w:t xml:space="preserve"> interface. </w:t>
+      </w:r>
+      <w:r>
+        <w:t xml:space="preserve">The Swing Framework was used to create the interface for players to choose from a list of menu. </w:t>
+      </w:r>
+    </w:p>
+    <w:p>
+      <w:r>
+        <w:t xml:space="preserve">Also, we have considered using </w:t>
+      </w:r>
+      <w:proofErr w:type="spellStart"/>
+      <w:r>
+        <w:t>enum</w:t>
+      </w:r>
+      <w:proofErr w:type="spellEnd"/>
+      <w:r>
+        <w:t xml:space="preserve"> whenever necessary to create the fixed options for many attributes like the menu listings, character attributes, and item types.</w:t>
+      </w:r>
+      <w:r>
+        <w:t xml:space="preserve"> Also, we have put the Junit unit testing in the </w:t>
+      </w:r>
+      <w:proofErr w:type="spellStart"/>
+      <w:r>
+        <w:t>TestObject</w:t>
+      </w:r>
+      <w:proofErr w:type="spellEnd"/>
+      <w:r>
+        <w:t xml:space="preserve"> framework. </w:t>
+      </w:r>
     </w:p>
     <w:p>
       <w:pPr>

</xml_diff>